<commit_message>
Update resume to mention Blazor
</commit_message>
<xml_diff>
--- a/src/Web/wwwroot/Resume.docx
+++ b/src/Web/wwwroot/Resume.docx
@@ -22,6 +22,54 @@
     <w:p>
       <w:pPr>
         <w:contextualSpacing w:val="0"/>
+        <w:jc w:val="center"/>
+      </w:pPr>
+      <w:r>
+        <w:rPr>
+          <w:rFonts w:ascii="Calibri" w:eastAsia="Calibri" w:hAnsi="Calibri" w:cs="Calibri"/>
+          <w:sz w:val="20"/>
+          <w:szCs w:val="20"/>
+        </w:rPr>
+        <w:t>2396 Pixie Ct SW</w:t>
+      </w:r>
+      <w:r>
+        <w:rPr>
+          <w:rFonts w:ascii="Calibri" w:eastAsia="Calibri" w:hAnsi="Calibri" w:cs="Calibri"/>
+          <w:sz w:val="20"/>
+          <w:szCs w:val="20"/>
+        </w:rPr>
+        <w:t xml:space="preserve">   |   Concord, North Carolina 28027   |   </w:t>
+      </w:r>
+      <w:r>
+        <w:t xml:space="preserve"> </w:t>
+      </w:r>
+      <w:hyperlink r:id="rId8">
+        <w:r>
+          <w:rPr>
+            <w:rFonts w:ascii="Calibri" w:eastAsia="Calibri" w:hAnsi="Calibri" w:cs="Calibri"/>
+            <w:color w:val="000099"/>
+            <w:sz w:val="20"/>
+            <w:szCs w:val="20"/>
+            <w:u w:val="single"/>
+          </w:rPr>
+          <w:t>kevin@kevinandnell.com</w:t>
+        </w:r>
+      </w:hyperlink>
+      <w:r>
+        <w:t xml:space="preserve"> </w:t>
+      </w:r>
+      <w:r>
+        <w:rPr>
+          <w:rFonts w:ascii="Calibri" w:eastAsia="Calibri" w:hAnsi="Calibri" w:cs="Calibri"/>
+          <w:sz w:val="20"/>
+          <w:szCs w:val="20"/>
+        </w:rPr>
+        <w:t>  |  704-968-1597</w:t>
+      </w:r>
+    </w:p>
+    <w:p>
+      <w:pPr>
+        <w:contextualSpacing w:val="0"/>
       </w:pPr>
     </w:p>
     <w:p>
@@ -92,12 +140,12 @@
           <w:szCs w:val="20"/>
         </w:rPr>
         <w:sectPr>
-          <w:headerReference w:type="even" r:id="rId8"/>
-          <w:headerReference w:type="default" r:id="rId9"/>
-          <w:footerReference w:type="even" r:id="rId10"/>
-          <w:footerReference w:type="default" r:id="rId11"/>
-          <w:headerReference w:type="first" r:id="rId12"/>
-          <w:footerReference w:type="first" r:id="rId13"/>
+          <w:headerReference w:type="even" r:id="rId9"/>
+          <w:headerReference w:type="default" r:id="rId10"/>
+          <w:footerReference w:type="even" r:id="rId11"/>
+          <w:footerReference w:type="default" r:id="rId12"/>
+          <w:headerReference w:type="first" r:id="rId13"/>
+          <w:footerReference w:type="first" r:id="rId14"/>
           <w:type w:val="continuous"/>
           <w:pgSz w:w="12240" w:h="15840"/>
           <w:pgMar w:top="720" w:right="720" w:bottom="720" w:left="720" w:header="720" w:footer="720" w:gutter="0"/>
@@ -121,6 +169,9 @@
       <w:r>
         <w:t>Core</w:t>
       </w:r>
+      <w:r>
+        <w:t>, Blazor</w:t>
+      </w:r>
     </w:p>
     <w:p>
       <w:pPr>
@@ -269,8 +320,13 @@
         </w:numPr>
       </w:pPr>
       <w:r>
-        <w:t>iOS App Development in XCode</w:t>
-      </w:r>
+        <w:t xml:space="preserve">iOS App Development in </w:t>
+      </w:r>
+      <w:proofErr w:type="spellStart"/>
+      <w:r>
+        <w:t>XCode</w:t>
+      </w:r>
+      <w:proofErr w:type="spellEnd"/>
     </w:p>
     <w:p>
       <w:pPr>
@@ -320,7 +376,13 @@
       </w:r>
       <w:proofErr w:type="spellEnd"/>
       <w:r>
-        <w:t>, Telerik for Blazor</w:t>
+        <w:t xml:space="preserve">, Telerik </w:t>
+      </w:r>
+      <w:r>
+        <w:t xml:space="preserve">UI </w:t>
+      </w:r>
+      <w:r>
+        <w:t>for Blazor</w:t>
       </w:r>
     </w:p>
     <w:p>
@@ -351,8 +413,11 @@
     <w:p>
       <w:pPr>
         <w:pStyle w:val="Norm"/>
-      </w:pPr>
-      <w:proofErr w:type="spellStart"/>
+        <w:tabs>
+          <w:tab w:val="clear" w:pos="10080"/>
+          <w:tab w:val="right" w:pos="10800"/>
+        </w:tabs>
+      </w:pPr>
       <w:r>
         <w:rPr>
           <w:b/>
@@ -360,7 +425,6 @@
         </w:rPr>
         <w:t>SenioROI</w:t>
       </w:r>
-      <w:proofErr w:type="spellEnd"/>
       <w:r>
         <w:t xml:space="preserve"> </w:t>
       </w:r>
@@ -591,6 +655,10 @@
     <w:p>
       <w:pPr>
         <w:pStyle w:val="Norm"/>
+        <w:tabs>
+          <w:tab w:val="clear" w:pos="10080"/>
+          <w:tab w:val="right" w:pos="10800"/>
+        </w:tabs>
       </w:pPr>
       <w:r>
         <w:rPr>
@@ -949,21 +1017,6 @@
     </w:p>
     <w:p>
       <w:pPr>
-        <w:tabs>
-          <w:tab w:val="right" w:pos="9990"/>
-        </w:tabs>
-        <w:contextualSpacing w:val="0"/>
-        <w:rPr>
-          <w:rFonts w:ascii="Calibri" w:eastAsia="Calibri" w:hAnsi="Calibri" w:cs="Calibri"/>
-          <w:b/>
-          <w:bCs/>
-          <w:sz w:val="20"/>
-          <w:szCs w:val="20"/>
-        </w:rPr>
-      </w:pPr>
-    </w:p>
-    <w:p>
-      <w:pPr>
         <w:pStyle w:val="Norm"/>
       </w:pPr>
       <w:r>
@@ -1205,16 +1258,6 @@
           <w:iCs/>
         </w:rPr>
       </w:pPr>
-    </w:p>
-    <w:p>
-      <w:pPr>
-        <w:pStyle w:val="Norm"/>
-        <w:jc w:val="center"/>
-        <w:rPr>
-          <w:i/>
-          <w:iCs/>
-        </w:rPr>
-      </w:pPr>
       <w:r>
         <w:rPr>
           <w:i/>
@@ -1224,12 +1267,12 @@
       </w:r>
     </w:p>
     <w:sectPr>
-      <w:headerReference w:type="even" r:id="rId14"/>
-      <w:headerReference w:type="default" r:id="rId15"/>
-      <w:footerReference w:type="even" r:id="rId16"/>
-      <w:footerReference w:type="default" r:id="rId17"/>
-      <w:headerReference w:type="first" r:id="rId18"/>
-      <w:footerReference w:type="first" r:id="rId19"/>
+      <w:headerReference w:type="even" r:id="rId15"/>
+      <w:headerReference w:type="default" r:id="rId16"/>
+      <w:footerReference w:type="even" r:id="rId17"/>
+      <w:footerReference w:type="default" r:id="rId18"/>
+      <w:headerReference w:type="first" r:id="rId19"/>
+      <w:footerReference w:type="first" r:id="rId20"/>
       <w:type w:val="continuous"/>
       <w:pgSz w:w="12240" w:h="15840"/>
       <w:pgMar w:top="720" w:right="720" w:bottom="720" w:left="720" w:header="720" w:footer="720" w:gutter="0"/>
@@ -3526,6 +3569,7 @@
 <ds:datastoreItem xmlns:ds="http://schemas.openxmlformats.org/officeDocument/2006/customXml" ds:itemID="{BB673495-319E-864B-8825-A1EF69188523}">
   <ds:schemaRefs>
     <ds:schemaRef ds:uri="http://schemas.openxmlformats.org/officeDocument/2006/bibliography"/>
+    <ds:schemaRef ds:uri="http://www.w3.org/2000/xmlns/"/>
   </ds:schemaRefs>
 </ds:datastoreItem>
 </file>
</xml_diff>